<commit_message>
Update Text Execution Report
Correzione sommario
</commit_message>
<xml_diff>
--- a/Deliverables/TestExecutionReport_GameChanger.docx
+++ b/Deliverables/TestExecutionReport_GameChanger.docx
@@ -580,7 +580,7 @@
       <w:bookmarkStart w:id="1" w:name="_Toc184205752"/>
       <w:bookmarkStart w:id="2" w:name="_Toc184205840"/>
       <w:bookmarkStart w:id="3" w:name="_Toc184222124"/>
-      <w:bookmarkStart w:id="4" w:name="_Toc186737767"/>
+      <w:bookmarkStart w:id="4" w:name="_Toc187600403"/>
       <w:r>
         <w:rPr>
           <w:color w:val="000000" w:themeColor="text1"/>
@@ -722,7 +722,7 @@
           <w:r>
             <w:fldChar w:fldCharType="separate"/>
           </w:r>
-          <w:hyperlink w:anchor="_Toc186737767" w:history="1">
+          <w:hyperlink w:anchor="_Toc187600403" w:history="1">
             <w:r>
               <w:rPr>
                 <w:rStyle w:val="Collegamentoipertestuale"/>
@@ -749,7 +749,7 @@
                 <w:noProof/>
                 <w:webHidden/>
               </w:rPr>
-              <w:instrText xml:space="preserve"> PAGEREF _Toc186737767 \h </w:instrText>
+              <w:instrText xml:space="preserve"> PAGEREF _Toc187600403 \h </w:instrText>
             </w:r>
             <w:r>
               <w:rPr>
@@ -788,10 +788,16 @@
               <w:tab w:val="right" w:leader="dot" w:pos="9628"/>
             </w:tabs>
             <w:rPr>
+              <w:rFonts w:eastAsiaTheme="minorEastAsia"/>
               <w:noProof/>
+              <w:kern w:val="2"/>
+              <w:sz w:val="24"/>
+              <w:szCs w:val="24"/>
+              <w:lang w:eastAsia="it-IT"/>
+              <w14:ligatures w14:val="standardContextual"/>
             </w:rPr>
           </w:pPr>
-          <w:hyperlink w:anchor="_Toc186737768" w:history="1">
+          <w:hyperlink w:anchor="_Toc187600404" w:history="1">
             <w:r>
               <w:rPr>
                 <w:rStyle w:val="Collegamentoipertestuale"/>
@@ -801,7 +807,13 @@
             </w:r>
             <w:r>
               <w:rPr>
+                <w:rFonts w:eastAsiaTheme="minorEastAsia"/>
                 <w:noProof/>
+                <w:kern w:val="2"/>
+                <w:sz w:val="24"/>
+                <w:szCs w:val="24"/>
+                <w:lang w:eastAsia="it-IT"/>
+                <w14:ligatures w14:val="standardContextual"/>
               </w:rPr>
               <w:tab/>
             </w:r>
@@ -831,7 +843,7 @@
                 <w:noProof/>
                 <w:webHidden/>
               </w:rPr>
-              <w:instrText xml:space="preserve"> PAGEREF _Toc186737768 \h </w:instrText>
+              <w:instrText xml:space="preserve"> PAGEREF _Toc187600404 \h </w:instrText>
             </w:r>
             <w:r>
               <w:rPr>
@@ -870,10 +882,16 @@
               <w:tab w:val="right" w:leader="dot" w:pos="9628"/>
             </w:tabs>
             <w:rPr>
+              <w:rFonts w:eastAsiaTheme="minorEastAsia"/>
               <w:noProof/>
+              <w:kern w:val="2"/>
+              <w:sz w:val="24"/>
+              <w:szCs w:val="24"/>
+              <w:lang w:eastAsia="it-IT"/>
+              <w14:ligatures w14:val="standardContextual"/>
             </w:rPr>
           </w:pPr>
-          <w:hyperlink w:anchor="_Toc186737769" w:history="1">
+          <w:hyperlink w:anchor="_Toc187600405" w:history="1">
             <w:r>
               <w:rPr>
                 <w:rStyle w:val="Collegamentoipertestuale"/>
@@ -883,7 +901,13 @@
             </w:r>
             <w:r>
               <w:rPr>
+                <w:rFonts w:eastAsiaTheme="minorEastAsia"/>
                 <w:noProof/>
+                <w:kern w:val="2"/>
+                <w:sz w:val="24"/>
+                <w:szCs w:val="24"/>
+                <w:lang w:eastAsia="it-IT"/>
+                <w14:ligatures w14:val="standardContextual"/>
               </w:rPr>
               <w:tab/>
             </w:r>
@@ -913,7 +937,7 @@
                 <w:noProof/>
                 <w:webHidden/>
               </w:rPr>
-              <w:instrText xml:space="preserve"> PAGEREF _Toc186737769 \h </w:instrText>
+              <w:instrText xml:space="preserve"> PAGEREF _Toc187600405 \h </w:instrText>
             </w:r>
             <w:r>
               <w:rPr>
@@ -951,16 +975,22 @@
               <w:tab w:val="right" w:leader="dot" w:pos="9628"/>
             </w:tabs>
             <w:rPr>
+              <w:rFonts w:eastAsiaTheme="minorEastAsia"/>
               <w:noProof/>
+              <w:kern w:val="2"/>
+              <w:sz w:val="24"/>
+              <w:szCs w:val="24"/>
+              <w:lang w:eastAsia="it-IT"/>
+              <w14:ligatures w14:val="standardContextual"/>
             </w:rPr>
           </w:pPr>
-          <w:hyperlink w:anchor="_Toc186737770" w:history="1">
+          <w:hyperlink w:anchor="_Toc187600406" w:history="1">
             <w:r>
               <w:rPr>
                 <w:rStyle w:val="Collegamentoipertestuale"/>
                 <w:noProof/>
               </w:rPr>
-              <w:t>8.1 Gestione account</w:t>
+              <w:t>2.1 Gestione account</w:t>
             </w:r>
             <w:r>
               <w:rPr>
@@ -981,7 +1011,7 @@
                 <w:noProof/>
                 <w:webHidden/>
               </w:rPr>
-              <w:instrText xml:space="preserve"> PAGEREF _Toc186737770 \h </w:instrText>
+              <w:instrText xml:space="preserve"> PAGEREF _Toc187600406 \h </w:instrText>
             </w:r>
             <w:r>
               <w:rPr>
@@ -1019,16 +1049,22 @@
               <w:tab w:val="right" w:leader="dot" w:pos="9628"/>
             </w:tabs>
             <w:rPr>
+              <w:rFonts w:eastAsiaTheme="minorEastAsia"/>
               <w:noProof/>
+              <w:kern w:val="2"/>
+              <w:sz w:val="24"/>
+              <w:szCs w:val="24"/>
+              <w:lang w:eastAsia="it-IT"/>
+              <w14:ligatures w14:val="standardContextual"/>
             </w:rPr>
           </w:pPr>
-          <w:hyperlink w:anchor="_Toc186737771" w:history="1">
+          <w:hyperlink w:anchor="_Toc187600407" w:history="1">
             <w:r>
               <w:rPr>
                 <w:rStyle w:val="Collegamentoipertestuale"/>
                 <w:noProof/>
               </w:rPr>
-              <w:t>8.2 Gestione prodotto</w:t>
+              <w:t>2.2 Gestione prodotto</w:t>
             </w:r>
             <w:r>
               <w:rPr>
@@ -1049,7 +1085,7 @@
                 <w:noProof/>
                 <w:webHidden/>
               </w:rPr>
-              <w:instrText xml:space="preserve"> PAGEREF _Toc186737771 \h </w:instrText>
+              <w:instrText xml:space="preserve"> PAGEREF _Toc187600407 \h </w:instrText>
             </w:r>
             <w:r>
               <w:rPr>
@@ -1129,7 +1165,7 @@
         </w:numPr>
       </w:pPr>
       <w:bookmarkStart w:id="5" w:name="_Toc184222125"/>
-      <w:bookmarkStart w:id="6" w:name="_Toc186737768"/>
+      <w:bookmarkStart w:id="6" w:name="_Toc187600404"/>
       <w:r>
         <w:t>Introduzione</w:t>
       </w:r>
@@ -1138,7 +1174,13 @@
     </w:p>
     <w:p>
       <w:r>
-        <w:t>Questo documento contiene gli esiti dei test sulle funzionalità che erano state previste nel documento di Test Plan (TP_GameChanger). Un log, dettagliato, suddiviso tra testi di unità, di integrazione e di sistema, con le relative schermate raffiguranti l’esecuzione sono presenti nel documento di Test Summary Report (TSR_BookPad).</w:t>
+        <w:t>Questo documento contiene gli esiti dei test sulle funzionalità che erano state previste nel documento di Test Plan (TP_GameChanger). Un log, dettagliato, suddiviso tra testi di unità, di integrazione e di sistema, con le relative schermate raffiguranti l’esecuzione sono presenti nel documento di Test Summary Report (TSR_</w:t>
+      </w:r>
+      <w:r>
+        <w:t>GameChanger</w:t>
+      </w:r>
+      <w:r>
+        <w:t>).</w:t>
       </w:r>
     </w:p>
     <w:p>
@@ -1235,7 +1277,7 @@
           <w:numId w:val="1"/>
         </w:numPr>
       </w:pPr>
-      <w:bookmarkStart w:id="7" w:name="_Toc186737769"/>
+      <w:bookmarkStart w:id="7" w:name="_Toc187600405"/>
       <w:r>
         <w:t>Esiti dei test</w:t>
       </w:r>
@@ -1247,9 +1289,12 @@
         <w:ind w:firstLine="360"/>
       </w:pPr>
       <w:bookmarkStart w:id="8" w:name="_Toc184222138"/>
-      <w:bookmarkStart w:id="9" w:name="_Toc186737770"/>
+      <w:bookmarkStart w:id="9" w:name="_Toc187600406"/>
       <w:r>
-        <w:t>8.1 Gestione account</w:t>
+        <w:t>2</w:t>
+      </w:r>
+      <w:r>
+        <w:t>.1 Gestione account</w:t>
       </w:r>
       <w:bookmarkEnd w:id="8"/>
       <w:bookmarkEnd w:id="9"/>
@@ -12454,9 +12499,12 @@
         <w:ind w:firstLine="360"/>
       </w:pPr>
       <w:bookmarkStart w:id="10" w:name="_Toc184222139"/>
-      <w:bookmarkStart w:id="11" w:name="_Toc186737771"/>
+      <w:bookmarkStart w:id="11" w:name="_Toc187600407"/>
       <w:r>
-        <w:t xml:space="preserve">8.2 Gestione </w:t>
+        <w:t>2</w:t>
+      </w:r>
+      <w:r>
+        <w:t xml:space="preserve">.2 Gestione </w:t>
       </w:r>
       <w:bookmarkEnd w:id="10"/>
       <w:r>
@@ -16336,13 +16384,7 @@
           </w:tcPr>
           <w:p>
             <w:r>
-              <w:t>Via rom</w:t>
-            </w:r>
-            <w:r>
-              <w:t>a</w:t>
-            </w:r>
-            <w:r>
-              <w:t xml:space="preserve"> 1</w:t>
+              <w:t>Via roma 1</w:t>
             </w:r>
           </w:p>
           <w:p>
@@ -16367,10 +16409,7 @@
           </w:p>
           <w:p>
             <w:r>
-              <w:t>Gianluca</w:t>
-            </w:r>
-            <w:r>
-              <w:t>#@</w:t>
+              <w:t>Gianluca#@</w:t>
             </w:r>
           </w:p>
           <w:p>
@@ -16943,13 +16982,7 @@
           </w:p>
           <w:p>
             <w:r>
-              <w:t>S</w:t>
-            </w:r>
-            <w:r>
-              <w:t>a</w:t>
-            </w:r>
-            <w:r>
-              <w:t>lerno</w:t>
+              <w:t>Salerno</w:t>
             </w:r>
           </w:p>
           <w:p>
@@ -17535,10 +17568,7 @@
           </w:tcPr>
           <w:p>
             <w:r>
-              <w:t>Via roma 1</w:t>
-            </w:r>
-            <w:r>
-              <w:t>#@</w:t>
+              <w:t>Via roma 1#@</w:t>
             </w:r>
           </w:p>
           <w:p>
@@ -18166,10 +18196,7 @@
           </w:p>
           <w:p>
             <w:r>
-              <w:t>Italia</w:t>
-            </w:r>
-            <w:r>
-              <w:t>#@</w:t>
+              <w:t>Italia#@</w:t>
             </w:r>
           </w:p>
         </w:tc>
@@ -18735,10 +18762,7 @@
           </w:p>
           <w:p>
             <w:r>
-              <w:t>Salerno</w:t>
-            </w:r>
-            <w:r>
-              <w:t>#@</w:t>
+              <w:t>Salerno#@</w:t>
             </w:r>
           </w:p>
           <w:p>
@@ -19332,10 +19356,7 @@
           </w:p>
           <w:p>
             <w:r>
-              <w:t>84080</w:t>
-            </w:r>
-            <w:r>
-              <w:t>3</w:t>
+              <w:t>840803</w:t>
             </w:r>
           </w:p>
           <w:p>
@@ -24934,6 +24955,7 @@
   <w:style w:type="character" w:default="1" w:styleId="Carpredefinitoparagrafo">
     <w:name w:val="Default Paragraph Font"/>
     <w:uiPriority w:val="1"/>
+    <w:semiHidden/>
     <w:unhideWhenUsed/>
   </w:style>
   <w:style w:type="table" w:default="1" w:styleId="Tabellanormale">

</xml_diff>